<commit_message>
Dev test file for topic 00
</commit_message>
<xml_diff>
--- a/TP-KB-242-SanzharaVolodymyr-lpr.docx
+++ b/TP-KB-242-SanzharaVolodymyr-lpr.docx
@@ -773,26 +773,28 @@
       </w:r>
     </w:p>
     <w:p>
-      <w:pPr>
-        <w:rPr>
-          <w:lang w:val="ru-RU"/>
-        </w:rPr>
-      </w:pPr>
       <w:hyperlink r:id="rId9" w:history="1">
         <w:r>
           <w:rPr>
             <w:rStyle w:val="a4"/>
-            <w:lang w:val="ru-RU"/>
           </w:rPr>
-          <w:t>https://github.com/Yaroslav313131/TP-KB-242-Khomenko-Yaroslav/blob/a30a6fa7f1dc9a9f66a2de76c18cd2feb5937def/topic_01/task1.py</w:t>
+          <w:t xml:space="preserve">TB-KB-242-VolodymyrSanzhara/topic01/ex1.py at main · </w:t>
+        </w:r>
+        <w:proofErr w:type="spellStart"/>
+        <w:r>
+          <w:rPr>
+            <w:rStyle w:val="a4"/>
+          </w:rPr>
+          <w:t>VolodymyrSanzhara</w:t>
+        </w:r>
+        <w:proofErr w:type="spellEnd"/>
+        <w:r>
+          <w:rPr>
+            <w:rStyle w:val="a4"/>
+          </w:rPr>
+          <w:t>/TB-KB-242-VolodymyrSanzhara</w:t>
         </w:r>
       </w:hyperlink>
-      <w:r>
-        <w:rPr>
-          <w:lang w:val="ru-RU"/>
-        </w:rPr>
-        <w:t xml:space="preserve"> </w:t>
-      </w:r>
     </w:p>
     <w:p>
       <w:pPr>
@@ -830,10 +832,10 @@
         </w:rPr>
         <w:lastRenderedPageBreak/>
         <w:drawing>
-          <wp:inline distT="0" distB="0" distL="0" distR="0" wp14:anchorId="22113540" wp14:editId="2E68B1FA">
-            <wp:extent cx="5943600" cy="2600960"/>
-            <wp:effectExtent l="0" t="0" r="0" b="8890"/>
-            <wp:docPr id="3" name="Рисунок 3"/>
+          <wp:inline distT="0" distB="0" distL="0" distR="0" wp14:anchorId="4FF3C547" wp14:editId="0923FEF6">
+            <wp:extent cx="5943600" cy="2574925"/>
+            <wp:effectExtent l="0" t="0" r="0" b="0"/>
+            <wp:docPr id="33" name="Рисунок 33"/>
             <wp:cNvGraphicFramePr>
               <a:graphicFrameLocks xmlns:a="http://schemas.openxmlformats.org/drawingml/2006/main" noChangeAspect="1"/>
             </wp:cNvGraphicFramePr>
@@ -853,7 +855,7 @@
                   <pic:spPr>
                     <a:xfrm>
                       <a:off x="0" y="0"/>
-                      <a:ext cx="5943600" cy="2600960"/>
+                      <a:ext cx="5943600" cy="2574925"/>
                     </a:xfrm>
                     <a:prstGeom prst="rect">
                       <a:avLst/>
@@ -2700,30 +2702,63 @@
     <w:p>
       <w:pPr>
         <w:spacing w:line="240" w:lineRule="auto"/>
-        <w:rPr>
-          <w:rFonts w:cs="Times New Roman"/>
-          <w:szCs w:val="28"/>
-          <w:lang w:val="ru-RU"/>
-        </w:rPr>
       </w:pPr>
       <w:hyperlink r:id="rId12" w:history="1">
         <w:r>
           <w:rPr>
             <w:rStyle w:val="a4"/>
-            <w:rFonts w:cs="Times New Roman"/>
-            <w:szCs w:val="28"/>
-            <w:lang w:val="ru-RU"/>
           </w:rPr>
-          <w:t>https://github.com/Yaroslav313131/TP-KB-242-Khomenko-Yaroslav/blob/a30a6fa7f1dc9a9f66a2de76c18cd2feb5937def/topic_01/task2.py</w:t>
+          <w:t xml:space="preserve">TB-KB-242-VolodymyrSanzhara/topic01/ex2.py at main · </w:t>
+        </w:r>
+        <w:proofErr w:type="spellStart"/>
+        <w:r>
+          <w:rPr>
+            <w:rStyle w:val="a4"/>
+          </w:rPr>
+          <w:t>VolodymyrSanzhara</w:t>
+        </w:r>
+        <w:proofErr w:type="spellEnd"/>
+        <w:r>
+          <w:rPr>
+            <w:rStyle w:val="a4"/>
+          </w:rPr>
+          <w:t>/TB-KB-242-VolodymyrSanzhara</w:t>
         </w:r>
       </w:hyperlink>
-      <w:r>
+    </w:p>
+    <w:p>
+      <w:pPr>
+        <w:spacing w:line="240" w:lineRule="auto"/>
         <w:rPr>
           <w:rFonts w:cs="Times New Roman"/>
           <w:szCs w:val="28"/>
           <w:lang w:val="ru-RU"/>
         </w:rPr>
-        <w:t xml:space="preserve"> </w:t>
+      </w:pPr>
+      <w:r>
+        <w:rPr>
+          <w:rFonts w:cs="Times New Roman"/>
+          <w:szCs w:val="28"/>
+          <w:lang w:val="uk-UA"/>
+        </w:rPr>
+        <w:t xml:space="preserve">Знімок екрану з посилання на </w:t>
+      </w:r>
+      <w:proofErr w:type="spellStart"/>
+      <w:r>
+        <w:rPr>
+          <w:rFonts w:cs="Times New Roman"/>
+          <w:szCs w:val="28"/>
+        </w:rPr>
+        <w:t>github</w:t>
+      </w:r>
+      <w:proofErr w:type="spellEnd"/>
+      <w:r>
+        <w:rPr>
+          <w:rFonts w:cs="Times New Roman"/>
+          <w:szCs w:val="28"/>
+          <w:lang w:val="ru-RU"/>
+        </w:rPr>
+        <w:t>:</w:t>
       </w:r>
     </w:p>
     <w:p>
@@ -2739,48 +2774,14 @@
         <w:rPr>
           <w:rFonts w:cs="Times New Roman"/>
           <w:szCs w:val="28"/>
-          <w:lang w:val="uk-UA"/>
-        </w:rPr>
-        <w:t xml:space="preserve">Знімок екрану з посилання на </w:t>
-      </w:r>
-      <w:proofErr w:type="spellStart"/>
-      <w:r>
-        <w:rPr>
-          <w:rFonts w:cs="Times New Roman"/>
-          <w:szCs w:val="28"/>
-        </w:rPr>
-        <w:t>github</w:t>
-      </w:r>
-      <w:proofErr w:type="spellEnd"/>
-      <w:r>
-        <w:rPr>
-          <w:rFonts w:cs="Times New Roman"/>
-          <w:szCs w:val="28"/>
           <w:lang w:val="ru-RU"/>
         </w:rPr>
-        <w:t>:</w:t>
-      </w:r>
-    </w:p>
-    <w:p>
-      <w:pPr>
-        <w:spacing w:line="240" w:lineRule="auto"/>
-        <w:rPr>
-          <w:rFonts w:cs="Times New Roman"/>
-          <w:szCs w:val="28"/>
-          <w:lang w:val="ru-RU"/>
-        </w:rPr>
-      </w:pPr>
-      <w:r>
-        <w:rPr>
-          <w:rFonts w:cs="Times New Roman"/>
-          <w:noProof/>
-          <w:szCs w:val="28"/>
-        </w:rPr>
+        <w:lastRenderedPageBreak/>
         <w:drawing>
-          <wp:inline distT="0" distB="0" distL="0" distR="0" wp14:anchorId="2FCF9D9F" wp14:editId="0F427D09">
-            <wp:extent cx="5943600" cy="3409315"/>
-            <wp:effectExtent l="0" t="0" r="0" b="635"/>
-            <wp:docPr id="5" name="Рисунок 5"/>
+          <wp:inline distT="0" distB="0" distL="0" distR="0" wp14:anchorId="0C8A187B" wp14:editId="2B810745">
+            <wp:extent cx="5943600" cy="6111240"/>
+            <wp:effectExtent l="0" t="0" r="0" b="3810"/>
+            <wp:docPr id="34" name="Рисунок 34"/>
             <wp:cNvGraphicFramePr>
               <a:graphicFrameLocks xmlns:a="http://schemas.openxmlformats.org/drawingml/2006/main" noChangeAspect="1"/>
             </wp:cNvGraphicFramePr>
@@ -2800,7 +2801,7 @@
                   <pic:spPr>
                     <a:xfrm>
                       <a:off x="0" y="0"/>
-                      <a:ext cx="5943600" cy="3409315"/>
+                      <a:ext cx="5943600" cy="6111240"/>
                     </a:xfrm>
                     <a:prstGeom prst="rect">
                       <a:avLst/>
@@ -4737,83 +4738,81 @@
     <w:p>
       <w:pPr>
         <w:spacing w:line="240" w:lineRule="auto"/>
-        <w:rPr>
-          <w:rFonts w:cs="Times New Roman"/>
-          <w:szCs w:val="28"/>
-          <w:lang w:val="ru-RU"/>
-        </w:rPr>
       </w:pPr>
       <w:hyperlink r:id="rId15" w:history="1">
         <w:r>
           <w:rPr>
             <w:rStyle w:val="a4"/>
-            <w:rFonts w:cs="Times New Roman"/>
-            <w:szCs w:val="28"/>
-            <w:lang w:val="ru-RU"/>
           </w:rPr>
-          <w:t>https://github.com/Yaroslav313131/TP-KB-242-Khomenko-Yaroslav/blob/a30a6fa7f1dc9a9f66a2de76c18cd2feb5937def/topic_01/task3.py</w:t>
+          <w:t xml:space="preserve">TB-KB-242-VolodymyrSanzhara/topic01/ex3.py at main · </w:t>
+        </w:r>
+        <w:proofErr w:type="spellStart"/>
+        <w:r>
+          <w:rPr>
+            <w:rStyle w:val="a4"/>
+          </w:rPr>
+          <w:t>VolodymyrSanzhara</w:t>
+        </w:r>
+        <w:proofErr w:type="spellEnd"/>
+        <w:r>
+          <w:rPr>
+            <w:rStyle w:val="a4"/>
+          </w:rPr>
+          <w:t>/TB-KB-242-VolodymyrSanzhara</w:t>
         </w:r>
       </w:hyperlink>
-      <w:r>
+    </w:p>
+    <w:p>
+      <w:pPr>
+        <w:spacing w:line="240" w:lineRule="auto"/>
         <w:rPr>
           <w:rFonts w:cs="Times New Roman"/>
           <w:szCs w:val="28"/>
           <w:lang w:val="ru-RU"/>
         </w:rPr>
-        <w:t xml:space="preserve"> </w:t>
-      </w:r>
-    </w:p>
-    <w:p>
-      <w:pPr>
-        <w:spacing w:line="240" w:lineRule="auto"/>
+      </w:pPr>
+      <w:r>
         <w:rPr>
           <w:rFonts w:cs="Times New Roman"/>
           <w:szCs w:val="28"/>
+          <w:lang w:val="uk-UA"/>
+        </w:rPr>
+        <w:t xml:space="preserve">Знімок екрану з посилання на </w:t>
+      </w:r>
+      <w:proofErr w:type="spellStart"/>
+      <w:r>
+        <w:rPr>
+          <w:rFonts w:cs="Times New Roman"/>
+          <w:szCs w:val="28"/>
+        </w:rPr>
+        <w:t>github</w:t>
+      </w:r>
+      <w:proofErr w:type="spellEnd"/>
+      <w:r>
+        <w:rPr>
+          <w:rFonts w:cs="Times New Roman"/>
+          <w:szCs w:val="28"/>
           <w:lang w:val="ru-RU"/>
         </w:rPr>
-      </w:pPr>
-      <w:r>
-        <w:rPr>
-          <w:rFonts w:cs="Times New Roman"/>
-          <w:szCs w:val="28"/>
+        <w:t>:</w:t>
+      </w:r>
+    </w:p>
+    <w:p>
+      <w:pPr>
+        <w:rPr>
           <w:lang w:val="uk-UA"/>
         </w:rPr>
-        <w:t xml:space="preserve">Знімок екрану з посилання на </w:t>
-      </w:r>
-      <w:proofErr w:type="spellStart"/>
-      <w:r>
-        <w:rPr>
-          <w:rFonts w:cs="Times New Roman"/>
-          <w:szCs w:val="28"/>
-        </w:rPr>
-        <w:t>github</w:t>
-      </w:r>
-      <w:proofErr w:type="spellEnd"/>
-      <w:r>
-        <w:rPr>
-          <w:rFonts w:cs="Times New Roman"/>
-          <w:szCs w:val="28"/>
-          <w:lang w:val="ru-RU"/>
-        </w:rPr>
-        <w:t>:</w:t>
-      </w:r>
-    </w:p>
-    <w:p>
-      <w:pPr>
+      </w:pPr>
+      <w:r>
         <w:rPr>
           <w:lang w:val="uk-UA"/>
-        </w:rPr>
-      </w:pPr>
-      <w:r>
-        <w:rPr>
-          <w:noProof/>
         </w:rPr>
         <w:lastRenderedPageBreak/>
         <w:drawing>
-          <wp:inline distT="0" distB="0" distL="0" distR="0" wp14:anchorId="5F5758D3" wp14:editId="461A5D45">
-            <wp:extent cx="5943600" cy="2995295"/>
+          <wp:inline distT="0" distB="0" distL="0" distR="0" wp14:anchorId="6E8259A0" wp14:editId="5CF2EF10">
+            <wp:extent cx="5943600" cy="5513070"/>
             <wp:effectExtent l="0" t="0" r="0" b="0"/>
-            <wp:docPr id="7" name="Рисунок 7"/>
+            <wp:docPr id="35" name="Рисунок 35"/>
             <wp:cNvGraphicFramePr>
               <a:graphicFrameLocks xmlns:a="http://schemas.openxmlformats.org/drawingml/2006/main" noChangeAspect="1"/>
             </wp:cNvGraphicFramePr>
@@ -4833,7 +4832,7 @@
                   <pic:spPr>
                     <a:xfrm>
                       <a:off x="0" y="0"/>
-                      <a:ext cx="5943600" cy="2995295"/>
+                      <a:ext cx="5943600" cy="5513070"/>
                     </a:xfrm>
                     <a:prstGeom prst="rect">
                       <a:avLst/>
@@ -5759,7 +5758,6 @@
           <w:b/>
           <w:lang w:val="uk-UA"/>
         </w:rPr>
-        <w:lastRenderedPageBreak/>
         <w:t>Написати функцію пошуку коренів квадратного рівняння використовуючи функцію розрахунку дискримінанту з попередньої теми та умовні переходи.</w:t>
       </w:r>
     </w:p>
@@ -7999,6 +7997,7 @@
           <w:szCs w:val="21"/>
           <w:lang w:val="uk-UA" w:eastAsia="uk-UA"/>
         </w:rPr>
+        <w:lastRenderedPageBreak/>
         <w:t xml:space="preserve">        </w:t>
       </w:r>
       <w:proofErr w:type="spellStart"/>
@@ -8914,7 +8913,6 @@
         <w:rPr>
           <w:lang w:val="uk-UA"/>
         </w:rPr>
-        <w:lastRenderedPageBreak/>
         <w:drawing>
           <wp:inline distT="0" distB="0" distL="0" distR="0" wp14:anchorId="01CF5264" wp14:editId="0998813A">
             <wp:extent cx="4744112" cy="1743318"/>
@@ -8980,24 +8978,53 @@
     <w:p>
       <w:pPr>
         <w:ind w:firstLine="360"/>
-        <w:rPr>
-          <w:lang w:val="ru-RU"/>
-        </w:rPr>
       </w:pPr>
       <w:hyperlink r:id="rId18" w:history="1">
         <w:r>
           <w:rPr>
             <w:rStyle w:val="a4"/>
-            <w:lang w:val="ru-RU"/>
           </w:rPr>
-          <w:t>https://github.com/Yaroslav313131/TP-KB-242-Khomenko-Yaroslav/blob/586453f1c77ff641bc016693805bf2aa8b3fcd5d/topic_02/task1.py</w:t>
+          <w:t xml:space="preserve">TB-KB-242-VolodymyrSanzhara/topic02/ex1.py at main · </w:t>
+        </w:r>
+        <w:proofErr w:type="spellStart"/>
+        <w:r>
+          <w:rPr>
+            <w:rStyle w:val="a4"/>
+          </w:rPr>
+          <w:t>VolodymyrSanzhara</w:t>
+        </w:r>
+        <w:proofErr w:type="spellEnd"/>
+        <w:r>
+          <w:rPr>
+            <w:rStyle w:val="a4"/>
+          </w:rPr>
+          <w:t>/TB-KB-242-VolodymyrSanzhara</w:t>
         </w:r>
       </w:hyperlink>
-      <w:r>
+    </w:p>
+    <w:p>
+      <w:pPr>
+        <w:ind w:firstLine="360"/>
         <w:rPr>
           <w:lang w:val="ru-RU"/>
         </w:rPr>
-        <w:t xml:space="preserve"> </w:t>
+      </w:pPr>
+      <w:r>
+        <w:rPr>
+          <w:lang w:val="uk-UA"/>
+        </w:rPr>
+        <w:t xml:space="preserve">Знімок екрану з посилання на </w:t>
+      </w:r>
+      <w:proofErr w:type="spellStart"/>
+      <w:r>
+        <w:t>github</w:t>
+      </w:r>
+      <w:proofErr w:type="spellEnd"/>
+      <w:r>
+        <w:rPr>
+          <w:lang w:val="ru-RU"/>
+        </w:rPr>
+        <w:t>:</w:t>
       </w:r>
     </w:p>
     <w:p>
@@ -9009,38 +9036,14 @@
       </w:pPr>
       <w:r>
         <w:rPr>
-          <w:lang w:val="uk-UA"/>
-        </w:rPr>
-        <w:t xml:space="preserve">Знімок екрану з посилання на </w:t>
-      </w:r>
-      <w:proofErr w:type="spellStart"/>
-      <w:r>
-        <w:t>github</w:t>
-      </w:r>
-      <w:proofErr w:type="spellEnd"/>
-      <w:r>
-        <w:rPr>
           <w:lang w:val="ru-RU"/>
         </w:rPr>
-        <w:t>:</w:t>
-      </w:r>
-    </w:p>
-    <w:p>
-      <w:pPr>
-        <w:ind w:firstLine="360"/>
-        <w:rPr>
-          <w:lang w:val="ru-RU"/>
-        </w:rPr>
-      </w:pPr>
-      <w:r>
-        <w:rPr>
-          <w:noProof/>
-        </w:rPr>
+        <w:lastRenderedPageBreak/>
         <w:drawing>
-          <wp:inline distT="0" distB="0" distL="0" distR="0" wp14:anchorId="30D6744E" wp14:editId="181C293F">
-            <wp:extent cx="5943600" cy="2615565"/>
-            <wp:effectExtent l="0" t="0" r="0" b="0"/>
-            <wp:docPr id="8" name="Рисунок 8"/>
+          <wp:inline distT="0" distB="0" distL="0" distR="0" wp14:anchorId="4DD35DF9" wp14:editId="40C8F9D1">
+            <wp:extent cx="5096586" cy="7192379"/>
+            <wp:effectExtent l="0" t="0" r="8890" b="8890"/>
+            <wp:docPr id="37" name="Рисунок 37"/>
             <wp:cNvGraphicFramePr>
               <a:graphicFrameLocks xmlns:a="http://schemas.openxmlformats.org/drawingml/2006/main" noChangeAspect="1"/>
             </wp:cNvGraphicFramePr>
@@ -9060,7 +9063,7 @@
                   <pic:spPr>
                     <a:xfrm>
                       <a:off x="0" y="0"/>
-                      <a:ext cx="5943600" cy="2615565"/>
+                      <a:ext cx="5096586" cy="7192379"/>
                     </a:xfrm>
                     <a:prstGeom prst="rect">
                       <a:avLst/>
@@ -9147,6 +9150,7 @@
         <w:rPr>
           <w:lang w:val="uk-UA"/>
         </w:rPr>
+        <w:lastRenderedPageBreak/>
         <w:t>Текст програми:</w:t>
       </w:r>
     </w:p>
@@ -9565,7 +9569,6 @@
           <w:szCs w:val="21"/>
           <w:lang w:val="uk-UA" w:eastAsia="uk-UA"/>
         </w:rPr>
-        <w:lastRenderedPageBreak/>
         <w:t>def</w:t>
       </w:r>
       <w:proofErr w:type="spellEnd"/>
@@ -12598,24 +12601,53 @@
     <w:p>
       <w:pPr>
         <w:ind w:left="360" w:firstLine="0"/>
-        <w:rPr>
-          <w:lang w:val="ru-RU"/>
-        </w:rPr>
       </w:pPr>
       <w:hyperlink r:id="rId21" w:history="1">
         <w:r>
           <w:rPr>
             <w:rStyle w:val="a4"/>
-            <w:lang w:val="ru-RU"/>
           </w:rPr>
-          <w:t>https://github.com/Yaroslav313131/TP-KB-242-Khomenko-Yaroslav/blob/586453f1c77ff641bc016693805bf2aa8b3fcd5d/topic_02/task2.py</w:t>
+          <w:t xml:space="preserve">TB-KB-242-VolodymyrSanzhara/topic02/ex2.py at main · </w:t>
+        </w:r>
+        <w:proofErr w:type="spellStart"/>
+        <w:r>
+          <w:rPr>
+            <w:rStyle w:val="a4"/>
+          </w:rPr>
+          <w:t>VolodymyrSanzhara</w:t>
+        </w:r>
+        <w:proofErr w:type="spellEnd"/>
+        <w:r>
+          <w:rPr>
+            <w:rStyle w:val="a4"/>
+          </w:rPr>
+          <w:t>/TB-KB-242-VolodymyrSanzhara</w:t>
         </w:r>
       </w:hyperlink>
-      <w:r>
+    </w:p>
+    <w:p>
+      <w:pPr>
+        <w:ind w:left="360" w:firstLine="0"/>
         <w:rPr>
           <w:lang w:val="ru-RU"/>
         </w:rPr>
-        <w:t xml:space="preserve"> </w:t>
+      </w:pPr>
+      <w:r>
+        <w:rPr>
+          <w:lang w:val="uk-UA"/>
+        </w:rPr>
+        <w:t xml:space="preserve">Знімок екрану з посилання на </w:t>
+      </w:r>
+      <w:proofErr w:type="spellStart"/>
+      <w:r>
+        <w:t>github</w:t>
+      </w:r>
+      <w:proofErr w:type="spellEnd"/>
+      <w:r>
+        <w:rPr>
+          <w:lang w:val="ru-RU"/>
+        </w:rPr>
+        <w:t>:</w:t>
       </w:r>
     </w:p>
     <w:p>
@@ -12627,38 +12659,14 @@
       </w:pPr>
       <w:r>
         <w:rPr>
-          <w:lang w:val="uk-UA"/>
-        </w:rPr>
-        <w:t xml:space="preserve">Знімок екрану з посилання на </w:t>
-      </w:r>
-      <w:proofErr w:type="spellStart"/>
-      <w:r>
-        <w:t>github</w:t>
-      </w:r>
-      <w:proofErr w:type="spellEnd"/>
-      <w:r>
-        <w:rPr>
           <w:lang w:val="ru-RU"/>
         </w:rPr>
-        <w:t>:</w:t>
-      </w:r>
-    </w:p>
-    <w:p>
-      <w:pPr>
-        <w:ind w:left="360" w:firstLine="0"/>
-        <w:rPr>
-          <w:lang w:val="ru-RU"/>
-        </w:rPr>
-      </w:pPr>
-      <w:r>
-        <w:rPr>
-          <w:noProof/>
-        </w:rPr>
+        <w:lastRenderedPageBreak/>
         <w:drawing>
-          <wp:inline distT="0" distB="0" distL="0" distR="0" wp14:anchorId="1174E66C" wp14:editId="537AEB01">
-            <wp:extent cx="5943600" cy="2805430"/>
-            <wp:effectExtent l="0" t="0" r="0" b="0"/>
-            <wp:docPr id="10" name="Рисунок 10"/>
+          <wp:inline distT="0" distB="0" distL="0" distR="0" wp14:anchorId="0F16C42C" wp14:editId="77709722">
+            <wp:extent cx="5382376" cy="7763958"/>
+            <wp:effectExtent l="0" t="0" r="8890" b="8890"/>
+            <wp:docPr id="38" name="Рисунок 38"/>
             <wp:cNvGraphicFramePr>
               <a:graphicFrameLocks xmlns:a="http://schemas.openxmlformats.org/drawingml/2006/main" noChangeAspect="1"/>
             </wp:cNvGraphicFramePr>
@@ -12678,7 +12686,7 @@
                   <pic:spPr>
                     <a:xfrm>
                       <a:off x="0" y="0"/>
-                      <a:ext cx="5943600" cy="2805430"/>
+                      <a:ext cx="5382376" cy="7763958"/>
                     </a:xfrm>
                     <a:prstGeom prst="rect">
                       <a:avLst/>
@@ -12708,6 +12716,7 @@
           <w:b/>
           <w:lang w:val="uk-UA"/>
         </w:rPr>
+        <w:lastRenderedPageBreak/>
         <w:t xml:space="preserve">Написати програму калькулятор використовуючи </w:t>
       </w:r>
       <w:r>
@@ -12882,7 +12891,6 @@
           <w:szCs w:val="21"/>
           <w:lang w:val="uk-UA" w:eastAsia="uk-UA"/>
         </w:rPr>
-        <w:lastRenderedPageBreak/>
         <w:t xml:space="preserve">    </w:t>
       </w:r>
       <w:r>
@@ -15364,6 +15372,7 @@
           <w:szCs w:val="21"/>
           <w:lang w:val="uk-UA" w:eastAsia="uk-UA"/>
         </w:rPr>
+        <w:lastRenderedPageBreak/>
         <w:t xml:space="preserve">        </w:t>
       </w:r>
       <w:proofErr w:type="spellStart"/>
@@ -15918,7 +15927,6 @@
           <w:szCs w:val="21"/>
           <w:lang w:val="uk-UA" w:eastAsia="uk-UA"/>
         </w:rPr>
-        <w:lastRenderedPageBreak/>
         <w:t xml:space="preserve">    </w:t>
       </w:r>
       <w:proofErr w:type="spellStart"/>
@@ -16325,24 +16333,53 @@
     <w:p>
       <w:pPr>
         <w:ind w:left="360" w:firstLine="0"/>
-        <w:rPr>
-          <w:lang w:val="ru-RU"/>
-        </w:rPr>
       </w:pPr>
       <w:hyperlink r:id="rId24" w:history="1">
         <w:r>
           <w:rPr>
             <w:rStyle w:val="a4"/>
-            <w:lang w:val="ru-RU"/>
           </w:rPr>
-          <w:t>https://github.com/Yaroslav313131/TP-KB-242-Khomenko-Yaroslav/blob/586453f1c77ff641bc016693805bf2aa8b3fcd5d/topic_02/task3.py</w:t>
+          <w:t xml:space="preserve">TB-KB-242-VolodymyrSanzhara/topic02/ex3.py at main · </w:t>
+        </w:r>
+        <w:proofErr w:type="spellStart"/>
+        <w:r>
+          <w:rPr>
+            <w:rStyle w:val="a4"/>
+          </w:rPr>
+          <w:t>VolodymyrSanzhara</w:t>
+        </w:r>
+        <w:proofErr w:type="spellEnd"/>
+        <w:r>
+          <w:rPr>
+            <w:rStyle w:val="a4"/>
+          </w:rPr>
+          <w:t>/TB-KB-242-VolodymyrSanzhara</w:t>
         </w:r>
       </w:hyperlink>
-      <w:r>
+    </w:p>
+    <w:p>
+      <w:pPr>
+        <w:ind w:left="360" w:firstLine="0"/>
         <w:rPr>
           <w:lang w:val="ru-RU"/>
         </w:rPr>
-        <w:t xml:space="preserve"> </w:t>
+      </w:pPr>
+      <w:r>
+        <w:rPr>
+          <w:lang w:val="uk-UA"/>
+        </w:rPr>
+        <w:t xml:space="preserve">Знімок екрану з посилання на </w:t>
+      </w:r>
+      <w:proofErr w:type="spellStart"/>
+      <w:r>
+        <w:t>github</w:t>
+      </w:r>
+      <w:proofErr w:type="spellEnd"/>
+      <w:r>
+        <w:rPr>
+          <w:lang w:val="ru-RU"/>
+        </w:rPr>
+        <w:t>:</w:t>
       </w:r>
     </w:p>
     <w:p>
@@ -16354,38 +16391,14 @@
       </w:pPr>
       <w:r>
         <w:rPr>
-          <w:lang w:val="uk-UA"/>
-        </w:rPr>
-        <w:t xml:space="preserve">Знімок екрану з посилання на </w:t>
-      </w:r>
-      <w:proofErr w:type="spellStart"/>
-      <w:r>
-        <w:t>github</w:t>
-      </w:r>
-      <w:proofErr w:type="spellEnd"/>
-      <w:r>
-        <w:rPr>
           <w:lang w:val="ru-RU"/>
         </w:rPr>
-        <w:t>:</w:t>
-      </w:r>
-    </w:p>
-    <w:p>
-      <w:pPr>
-        <w:ind w:left="360" w:firstLine="0"/>
-        <w:rPr>
-          <w:lang w:val="ru-RU"/>
-        </w:rPr>
-      </w:pPr>
-      <w:r>
-        <w:rPr>
-          <w:noProof/>
-        </w:rPr>
+        <w:lastRenderedPageBreak/>
         <w:drawing>
-          <wp:inline distT="0" distB="0" distL="0" distR="0" wp14:anchorId="4D0EA56C" wp14:editId="0C2F50BD">
-            <wp:extent cx="5943600" cy="2837815"/>
-            <wp:effectExtent l="0" t="0" r="0" b="635"/>
-            <wp:docPr id="12" name="Рисунок 12"/>
+          <wp:inline distT="0" distB="0" distL="0" distR="0" wp14:anchorId="69FB453E" wp14:editId="679C38F5">
+            <wp:extent cx="4513580" cy="8229600"/>
+            <wp:effectExtent l="0" t="0" r="1270" b="0"/>
+            <wp:docPr id="39" name="Рисунок 39"/>
             <wp:cNvGraphicFramePr>
               <a:graphicFrameLocks xmlns:a="http://schemas.openxmlformats.org/drawingml/2006/main" noChangeAspect="1"/>
             </wp:cNvGraphicFramePr>
@@ -16405,7 +16418,7 @@
                   <pic:spPr>
                     <a:xfrm>
                       <a:off x="0" y="0"/>
-                      <a:ext cx="5943600" cy="2837815"/>
+                      <a:ext cx="4513580" cy="8229600"/>
                     </a:xfrm>
                     <a:prstGeom prst="rect">
                       <a:avLst/>
@@ -16422,6 +16435,7 @@
       <w:pPr>
         <w:pStyle w:val="a6"/>
         <w:ind w:firstLine="360"/>
+        <w:jc w:val="both"/>
         <w:rPr>
           <w:sz w:val="28"/>
           <w:szCs w:val="28"/>
@@ -16521,7 +16535,6 @@
       <w:pPr>
         <w:spacing w:before="100" w:beforeAutospacing="1" w:after="100" w:afterAutospacing="1" w:line="240" w:lineRule="auto"/>
         <w:ind w:firstLine="0"/>
-        <w:jc w:val="left"/>
         <w:rPr>
           <w:rFonts w:eastAsia="Times New Roman" w:cs="Times New Roman"/>
           <w:szCs w:val="28"/>
@@ -20723,68 +20736,66 @@
     <w:p>
       <w:pPr>
         <w:ind w:left="360" w:firstLine="0"/>
-        <w:rPr>
-          <w:lang w:val="ru-RU"/>
-        </w:rPr>
       </w:pPr>
       <w:hyperlink r:id="rId27" w:history="1">
         <w:r>
           <w:rPr>
             <w:rStyle w:val="a4"/>
-            <w:lang w:val="ru-RU"/>
           </w:rPr>
-          <w:t>https://github.com/Yaroslav313131/TP-KB-242-Khomenko-Yaroslav/blob/a964cd050725edb29dd8c468aa1aa15850fb5987/topic_03/task1.py</w:t>
+          <w:t xml:space="preserve">TB-KB-242-VolodymyrSanzhara/topic03/ex1.py at main · </w:t>
+        </w:r>
+        <w:proofErr w:type="spellStart"/>
+        <w:r>
+          <w:rPr>
+            <w:rStyle w:val="a4"/>
+          </w:rPr>
+          <w:t>VolodymyrSanzhara</w:t>
+        </w:r>
+        <w:proofErr w:type="spellEnd"/>
+        <w:r>
+          <w:rPr>
+            <w:rStyle w:val="a4"/>
+          </w:rPr>
+          <w:t>/TB-KB-242-VolodymyrSanzhara</w:t>
         </w:r>
       </w:hyperlink>
-      <w:r>
+    </w:p>
+    <w:p>
+      <w:pPr>
+        <w:ind w:left="360" w:firstLine="0"/>
         <w:rPr>
           <w:lang w:val="ru-RU"/>
         </w:rPr>
-        <w:t xml:space="preserve"> </w:t>
+      </w:pPr>
+      <w:r>
+        <w:rPr>
+          <w:lang w:val="uk-UA"/>
+        </w:rPr>
+        <w:t xml:space="preserve">Знімок екрану з посилання на </w:t>
+      </w:r>
+      <w:proofErr w:type="spellStart"/>
+      <w:r>
+        <w:t>github</w:t>
+      </w:r>
+      <w:proofErr w:type="spellEnd"/>
+      <w:r>
+        <w:rPr>
+          <w:lang w:val="ru-RU"/>
+        </w:rPr>
+        <w:t>:</w:t>
       </w:r>
     </w:p>
     <w:p>
       <w:pPr>
         <w:ind w:left="360" w:firstLine="0"/>
-        <w:rPr>
-          <w:lang w:val="ru-RU"/>
-        </w:rPr>
-      </w:pPr>
-      <w:r>
-        <w:rPr>
-          <w:lang w:val="uk-UA"/>
-        </w:rPr>
-        <w:t xml:space="preserve">Знімок екрану з посилання на </w:t>
-      </w:r>
-      <w:proofErr w:type="spellStart"/>
-      <w:r>
-        <w:t>github</w:t>
-      </w:r>
-      <w:proofErr w:type="spellEnd"/>
-      <w:r>
-        <w:rPr>
-          <w:lang w:val="ru-RU"/>
-        </w:rPr>
-        <w:t>:</w:t>
-      </w:r>
-    </w:p>
-    <w:p>
-      <w:pPr>
-        <w:ind w:left="360" w:firstLine="0"/>
-        <w:rPr>
-          <w:lang w:val="ru-RU"/>
-        </w:rPr>
-      </w:pPr>
-      <w:r>
-        <w:rPr>
-          <w:noProof/>
-          <w:lang w:val="ru-RU"/>
-        </w:rPr>
+      </w:pPr>
+      <w:r>
+        <w:lastRenderedPageBreak/>
         <w:drawing>
-          <wp:inline distT="0" distB="0" distL="0" distR="0" wp14:anchorId="27B5EE56" wp14:editId="5F0E3731">
-            <wp:extent cx="5943600" cy="3447415"/>
-            <wp:effectExtent l="0" t="0" r="0" b="635"/>
-            <wp:docPr id="14" name="Рисунок 14"/>
+          <wp:inline distT="0" distB="0" distL="0" distR="0" wp14:anchorId="6BDF4231" wp14:editId="6EFB4171">
+            <wp:extent cx="5572903" cy="7573432"/>
+            <wp:effectExtent l="0" t="0" r="8890" b="8890"/>
+            <wp:docPr id="40" name="Рисунок 40"/>
             <wp:cNvGraphicFramePr>
               <a:graphicFrameLocks xmlns:a="http://schemas.openxmlformats.org/drawingml/2006/main" noChangeAspect="1"/>
             </wp:cNvGraphicFramePr>
@@ -20804,7 +20815,7 @@
                   <pic:spPr>
                     <a:xfrm>
                       <a:off x="0" y="0"/>
-                      <a:ext cx="5943600" cy="3447415"/>
+                      <a:ext cx="5572903" cy="7573432"/>
                     </a:xfrm>
                     <a:prstGeom prst="rect">
                       <a:avLst/>
@@ -20833,6 +20844,7 @@
           <w:b/>
           <w:lang w:val="uk-UA"/>
         </w:rPr>
+        <w:lastRenderedPageBreak/>
         <w:t xml:space="preserve">Написати програму тестування функцій списків таких як: </w:t>
       </w:r>
       <w:proofErr w:type="spellStart"/>
@@ -21023,7 +21035,6 @@
         <w:rPr>
           <w:lang w:val="uk-UA"/>
         </w:rPr>
-        <w:lastRenderedPageBreak/>
         <w:t>Текст програми:</w:t>
       </w:r>
     </w:p>
@@ -23523,6 +23534,7 @@
         <w:rPr>
           <w:lang w:val="uk-UA"/>
         </w:rPr>
+        <w:lastRenderedPageBreak/>
         <w:drawing>
           <wp:inline distT="0" distB="0" distL="0" distR="0" wp14:anchorId="24F76B2E" wp14:editId="42D78400">
             <wp:extent cx="3410426" cy="1667108"/>
@@ -23577,7 +23589,6 @@
         <w:rPr>
           <w:lang w:val="uk-UA"/>
         </w:rPr>
-        <w:lastRenderedPageBreak/>
         <w:t xml:space="preserve">Посилання на </w:t>
       </w:r>
       <w:proofErr w:type="spellStart"/>
@@ -23595,24 +23606,53 @@
     <w:p>
       <w:pPr>
         <w:ind w:left="360" w:firstLine="0"/>
-        <w:rPr>
-          <w:lang w:val="ru-RU"/>
-        </w:rPr>
       </w:pPr>
       <w:hyperlink r:id="rId30" w:history="1">
         <w:r>
           <w:rPr>
             <w:rStyle w:val="a4"/>
-            <w:lang w:val="ru-RU"/>
           </w:rPr>
-          <w:t>https://github.com/Yaroslav313131/TP-KB-242-Khomenko-Yaroslav/blob/a964cd050725edb29dd8c468aa1aa15850fb5987/topic_03/task2.py</w:t>
+          <w:t xml:space="preserve">TB-KB-242-VolodymyrSanzhara/topic03/ex2.py at main · </w:t>
+        </w:r>
+        <w:proofErr w:type="spellStart"/>
+        <w:r>
+          <w:rPr>
+            <w:rStyle w:val="a4"/>
+          </w:rPr>
+          <w:t>VolodymyrSanzhara</w:t>
+        </w:r>
+        <w:proofErr w:type="spellEnd"/>
+        <w:r>
+          <w:rPr>
+            <w:rStyle w:val="a4"/>
+          </w:rPr>
+          <w:t>/TB-KB-242-VolodymyrSanzhara</w:t>
         </w:r>
       </w:hyperlink>
-      <w:r>
+    </w:p>
+    <w:p>
+      <w:pPr>
+        <w:ind w:left="360" w:firstLine="0"/>
         <w:rPr>
           <w:lang w:val="ru-RU"/>
         </w:rPr>
-        <w:t xml:space="preserve"> </w:t>
+      </w:pPr>
+      <w:r>
+        <w:rPr>
+          <w:lang w:val="uk-UA"/>
+        </w:rPr>
+        <w:t xml:space="preserve">Знімок екрану з посилання на </w:t>
+      </w:r>
+      <w:proofErr w:type="spellStart"/>
+      <w:r>
+        <w:t>github</w:t>
+      </w:r>
+      <w:proofErr w:type="spellEnd"/>
+      <w:r>
+        <w:rPr>
+          <w:lang w:val="ru-RU"/>
+        </w:rPr>
+        <w:t>:</w:t>
       </w:r>
     </w:p>
     <w:p>
@@ -23624,39 +23664,14 @@
       </w:pPr>
       <w:r>
         <w:rPr>
-          <w:lang w:val="uk-UA"/>
-        </w:rPr>
-        <w:t xml:space="preserve">Знімок екрану з посилання на </w:t>
-      </w:r>
-      <w:proofErr w:type="spellStart"/>
-      <w:r>
-        <w:t>github</w:t>
-      </w:r>
-      <w:proofErr w:type="spellEnd"/>
-      <w:r>
-        <w:rPr>
           <w:lang w:val="ru-RU"/>
         </w:rPr>
-        <w:t>:</w:t>
-      </w:r>
-    </w:p>
-    <w:p>
-      <w:pPr>
-        <w:ind w:left="360" w:firstLine="0"/>
-        <w:rPr>
-          <w:lang w:val="ru-RU"/>
-        </w:rPr>
-      </w:pPr>
-      <w:r>
-        <w:rPr>
-          <w:noProof/>
-          <w:lang w:val="ru-RU"/>
-        </w:rPr>
+        <w:lastRenderedPageBreak/>
         <w:drawing>
-          <wp:inline distT="0" distB="0" distL="0" distR="0" wp14:anchorId="12A3FFA3" wp14:editId="463E52E3">
-            <wp:extent cx="5105400" cy="3847050"/>
-            <wp:effectExtent l="0" t="0" r="0" b="1270"/>
-            <wp:docPr id="16" name="Рисунок 16"/>
+          <wp:inline distT="0" distB="0" distL="0" distR="0" wp14:anchorId="6930CF39" wp14:editId="108AB55F">
+            <wp:extent cx="4429743" cy="5896798"/>
+            <wp:effectExtent l="0" t="0" r="9525" b="8890"/>
+            <wp:docPr id="41" name="Рисунок 41"/>
             <wp:cNvGraphicFramePr>
               <a:graphicFrameLocks xmlns:a="http://schemas.openxmlformats.org/drawingml/2006/main" noChangeAspect="1"/>
             </wp:cNvGraphicFramePr>
@@ -23676,7 +23691,7 @@
                   <pic:spPr>
                     <a:xfrm>
                       <a:off x="0" y="0"/>
-                      <a:ext cx="5110419" cy="3850832"/>
+                      <a:ext cx="4429743" cy="5896798"/>
                     </a:xfrm>
                     <a:prstGeom prst="rect">
                       <a:avLst/>
@@ -24342,6 +24357,7 @@
           <w:szCs w:val="21"/>
           <w:lang w:val="uk-UA" w:eastAsia="uk-UA"/>
         </w:rPr>
+        <w:lastRenderedPageBreak/>
         <w:t xml:space="preserve">    </w:t>
       </w:r>
       <w:proofErr w:type="spellStart"/>
@@ -24489,7 +24505,6 @@
           <w:szCs w:val="21"/>
           <w:lang w:val="uk-UA" w:eastAsia="uk-UA"/>
         </w:rPr>
-        <w:lastRenderedPageBreak/>
         <w:t xml:space="preserve">    </w:t>
       </w:r>
       <w:proofErr w:type="spellStart"/>
@@ -26748,24 +26763,53 @@
     <w:p>
       <w:pPr>
         <w:ind w:left="360" w:firstLine="0"/>
-        <w:rPr>
-          <w:lang w:val="ru-RU"/>
-        </w:rPr>
       </w:pPr>
       <w:hyperlink r:id="rId33" w:history="1">
         <w:r>
           <w:rPr>
             <w:rStyle w:val="a4"/>
-            <w:lang w:val="ru-RU"/>
           </w:rPr>
-          <w:t>https://github.com/Yaroslav313131/TP-KB-242-Khomenko-Yaroslav/blob/a964cd050725edb29dd8c468aa1aa15850fb5987/topic_03/task3.py</w:t>
+          <w:t xml:space="preserve">TB-KB-242-VolodymyrSanzhara/topic03/ex3.py at main · </w:t>
+        </w:r>
+        <w:proofErr w:type="spellStart"/>
+        <w:r>
+          <w:rPr>
+            <w:rStyle w:val="a4"/>
+          </w:rPr>
+          <w:t>VolodymyrSanzhara</w:t>
+        </w:r>
+        <w:proofErr w:type="spellEnd"/>
+        <w:r>
+          <w:rPr>
+            <w:rStyle w:val="a4"/>
+          </w:rPr>
+          <w:t>/TB-KB-242-VolodymyrSanzhara</w:t>
         </w:r>
       </w:hyperlink>
-      <w:r>
+    </w:p>
+    <w:p>
+      <w:pPr>
+        <w:ind w:left="360" w:firstLine="0"/>
         <w:rPr>
           <w:lang w:val="ru-RU"/>
         </w:rPr>
-        <w:t xml:space="preserve"> </w:t>
+      </w:pPr>
+      <w:r>
+        <w:rPr>
+          <w:lang w:val="uk-UA"/>
+        </w:rPr>
+        <w:t xml:space="preserve">Знімок екрану з посилання на </w:t>
+      </w:r>
+      <w:proofErr w:type="spellStart"/>
+      <w:r>
+        <w:t>github</w:t>
+      </w:r>
+      <w:proofErr w:type="spellEnd"/>
+      <w:r>
+        <w:rPr>
+          <w:lang w:val="ru-RU"/>
+        </w:rPr>
+        <w:t>:</w:t>
       </w:r>
     </w:p>
     <w:p>
@@ -26777,40 +26821,14 @@
       </w:pPr>
       <w:r>
         <w:rPr>
-          <w:lang w:val="uk-UA"/>
-        </w:rPr>
-        <w:t xml:space="preserve">Знімок екрану з посилання на </w:t>
-      </w:r>
-      <w:proofErr w:type="spellStart"/>
-      <w:r>
-        <w:t>github</w:t>
-      </w:r>
-      <w:proofErr w:type="spellEnd"/>
-      <w:r>
-        <w:rPr>
-          <w:lang w:val="ru-RU"/>
-        </w:rPr>
-        <w:t>:</w:t>
-      </w:r>
-    </w:p>
-    <w:p>
-      <w:pPr>
-        <w:ind w:left="360" w:firstLine="0"/>
-        <w:rPr>
-          <w:lang w:val="ru-RU"/>
-        </w:rPr>
-      </w:pPr>
-      <w:r>
-        <w:rPr>
-          <w:noProof/>
           <w:lang w:val="ru-RU"/>
         </w:rPr>
         <w:lastRenderedPageBreak/>
         <w:drawing>
-          <wp:inline distT="0" distB="0" distL="0" distR="0" wp14:anchorId="3B290CFE" wp14:editId="0D5E4700">
-            <wp:extent cx="5943600" cy="3519805"/>
-            <wp:effectExtent l="0" t="0" r="0" b="4445"/>
-            <wp:docPr id="18" name="Рисунок 18"/>
+          <wp:inline distT="0" distB="0" distL="0" distR="0" wp14:anchorId="58BDFB08" wp14:editId="0B544CD5">
+            <wp:extent cx="5115639" cy="6363588"/>
+            <wp:effectExtent l="0" t="0" r="8890" b="0"/>
+            <wp:docPr id="42" name="Рисунок 42"/>
             <wp:cNvGraphicFramePr>
               <a:graphicFrameLocks xmlns:a="http://schemas.openxmlformats.org/drawingml/2006/main" noChangeAspect="1"/>
             </wp:cNvGraphicFramePr>
@@ -26830,7 +26848,7 @@
                   <pic:spPr>
                     <a:xfrm>
                       <a:off x="0" y="0"/>
-                      <a:ext cx="5943600" cy="3519805"/>
+                      <a:ext cx="5115639" cy="6363588"/>
                     </a:xfrm>
                     <a:prstGeom prst="rect">
                       <a:avLst/>
@@ -26964,6 +26982,7 @@
           <w:szCs w:val="21"/>
           <w:lang w:val="uk-UA" w:eastAsia="uk-UA"/>
         </w:rPr>
+        <w:lastRenderedPageBreak/>
         <w:t>def</w:t>
       </w:r>
       <w:proofErr w:type="spellEnd"/>
@@ -28272,7 +28291,6 @@
         <w:rPr>
           <w:lang w:val="ru-RU"/>
         </w:rPr>
-        <w:lastRenderedPageBreak/>
         <w:t xml:space="preserve">Результат </w:t>
       </w:r>
       <w:proofErr w:type="spellStart"/>
@@ -28366,27 +28384,54 @@
     <w:p>
       <w:pPr>
         <w:ind w:left="360" w:firstLine="0"/>
-        <w:rPr>
-          <w:lang w:val="ru-RU"/>
-        </w:rPr>
       </w:pPr>
       <w:hyperlink r:id="rId36" w:history="1">
         <w:r>
           <w:rPr>
             <w:rStyle w:val="a4"/>
-            <w:lang w:val="ru-RU"/>
           </w:rPr>
-          <w:t>https://github.com/Yaroslav313131/TP-KB-242-Khomenko-Yaroslav/blob/a964cd050725edb29dd8c468aa1aa15850fb5987/topic_03/task4.py</w:t>
+          <w:t xml:space="preserve">TB-KB-242-VolodymyrSanzhara/topic03/ex4.py at main · </w:t>
+        </w:r>
+        <w:proofErr w:type="spellStart"/>
+        <w:r>
+          <w:rPr>
+            <w:rStyle w:val="a4"/>
+          </w:rPr>
+          <w:t>VolodymyrSanzhara</w:t>
+        </w:r>
+        <w:proofErr w:type="spellEnd"/>
+        <w:r>
+          <w:rPr>
+            <w:rStyle w:val="a4"/>
+          </w:rPr>
+          <w:t>/TB-KB-242-VolodymyrSanzhara</w:t>
         </w:r>
       </w:hyperlink>
-      <w:r>
+    </w:p>
+    <w:p>
+      <w:pPr>
+        <w:ind w:left="360" w:firstLine="0"/>
         <w:rPr>
           <w:lang w:val="ru-RU"/>
         </w:rPr>
-        <w:t xml:space="preserve"> </w:t>
-      </w:r>
-      <w:bookmarkStart w:id="0" w:name="_GoBack"/>
-      <w:bookmarkEnd w:id="0"/>
+      </w:pPr>
+      <w:r>
+        <w:rPr>
+          <w:lang w:val="uk-UA"/>
+        </w:rPr>
+        <w:t xml:space="preserve">Знімок екрану з посилання на </w:t>
+      </w:r>
+      <w:proofErr w:type="spellStart"/>
+      <w:r>
+        <w:t>github</w:t>
+      </w:r>
+      <w:proofErr w:type="spellEnd"/>
+      <w:r>
+        <w:rPr>
+          <w:lang w:val="ru-RU"/>
+        </w:rPr>
+        <w:t>:</w:t>
+      </w:r>
     </w:p>
     <w:p>
       <w:pPr>
@@ -28397,39 +28442,14 @@
       </w:pPr>
       <w:r>
         <w:rPr>
-          <w:lang w:val="uk-UA"/>
-        </w:rPr>
-        <w:t xml:space="preserve">Знімок екрану з посилання на </w:t>
-      </w:r>
-      <w:proofErr w:type="spellStart"/>
-      <w:r>
-        <w:t>github</w:t>
-      </w:r>
-      <w:proofErr w:type="spellEnd"/>
-      <w:r>
-        <w:rPr>
           <w:lang w:val="ru-RU"/>
         </w:rPr>
-        <w:t>:</w:t>
-      </w:r>
-    </w:p>
-    <w:p>
-      <w:pPr>
-        <w:ind w:left="360" w:firstLine="0"/>
-        <w:rPr>
-          <w:lang w:val="ru-RU"/>
-        </w:rPr>
-      </w:pPr>
-      <w:r>
-        <w:rPr>
-          <w:noProof/>
-          <w:lang w:val="ru-RU"/>
-        </w:rPr>
+        <w:lastRenderedPageBreak/>
         <w:drawing>
-          <wp:inline distT="0" distB="0" distL="0" distR="0" wp14:anchorId="2AF60178" wp14:editId="42ED0810">
-            <wp:extent cx="5943600" cy="2675890"/>
-            <wp:effectExtent l="0" t="0" r="0" b="0"/>
-            <wp:docPr id="20" name="Рисунок 20"/>
+          <wp:inline distT="0" distB="0" distL="0" distR="0" wp14:anchorId="6826A3BF" wp14:editId="2D64B399">
+            <wp:extent cx="5506218" cy="4963218"/>
+            <wp:effectExtent l="0" t="0" r="0" b="8890"/>
+            <wp:docPr id="43" name="Рисунок 43"/>
             <wp:cNvGraphicFramePr>
               <a:graphicFrameLocks xmlns:a="http://schemas.openxmlformats.org/drawingml/2006/main" noChangeAspect="1"/>
             </wp:cNvGraphicFramePr>
@@ -28449,7 +28469,7 @@
                   <pic:spPr>
                     <a:xfrm>
                       <a:off x="0" y="0"/>
-                      <a:ext cx="5943600" cy="2675890"/>
+                      <a:ext cx="5506218" cy="4963218"/>
                     </a:xfrm>
                     <a:prstGeom prst="rect">
                       <a:avLst/>
@@ -28461,6 +28481,8 @@
           </wp:inline>
         </w:drawing>
       </w:r>
+      <w:bookmarkStart w:id="0" w:name="_GoBack"/>
+      <w:bookmarkEnd w:id="0"/>
     </w:p>
     <w:p>
       <w:pPr>

</xml_diff>